<commit_message>
Zmodyfikowano temat wprowadzenia do zmiennych, dodając nowy temat
</commit_message>
<xml_diff>
--- a/Wprowadzenie do zmiennych/II. Wprowadzenie do zmiennych/2-wpr-do-zm.docx
+++ b/Wprowadzenie do zmiennych/II. Wprowadzenie do zmiennych/2-wpr-do-zm.docx
@@ -155,6 +155,7 @@
                 <w:sz w:val="20"/>
               </w:rPr>
             </w:pPr>
+            <w:bookmarkStart w:id="0" w:name="_Hlk529665076"/>
             <w:r>
               <w:rPr>
                 <w:b/>
@@ -616,10 +617,17 @@
               </w:rPr>
               <w:t>Zrozumienie oraz umiejętność wykorzystania zmiennych w konstrukcji algorytmów</w:t>
             </w:r>
+            <w:r>
+              <w:rPr>
+                <w:sz w:val="20"/>
+              </w:rPr>
+              <w:t>.</w:t>
+            </w:r>
           </w:p>
         </w:tc>
       </w:tr>
     </w:tbl>
+    <w:bookmarkEnd w:id="0"/>
     <w:p>
       <w:pPr>
         <w:widowControl/>
@@ -655,6 +663,12 @@
         </w:rPr>
         <w:t>znajomość podstawowych informacji na temat konstrukcji algorytmów oraz takich pojęć jak: pętla, instrukcja warunkowa, algorytm liniowy</w:t>
       </w:r>
+      <w:r>
+        <w:rPr>
+          <w:sz w:val="20"/>
+        </w:rPr>
+        <w:t>.</w:t>
+      </w:r>
     </w:p>
     <w:p>
       <w:pPr>
@@ -725,6 +739,12 @@
           <w:sz w:val="20"/>
         </w:rPr>
         <w:t>Wykład wspomagany prezentacją, dyskusja</w:t>
+      </w:r>
+      <w:r>
+        <w:rPr>
+          <w:sz w:val="20"/>
+        </w:rPr>
+        <w:t>.</w:t>
       </w:r>
     </w:p>
     <w:p>
@@ -777,13 +797,7 @@
         <w:rPr>
           <w:sz w:val="20"/>
         </w:rPr>
-        <w:t xml:space="preserve"> </w:t>
-      </w:r>
-      <w:r>
-        <w:rPr>
-          <w:sz w:val="20"/>
-        </w:rPr>
-        <w:t>–</w:t>
+        <w:t>:</w:t>
       </w:r>
       <w:r>
         <w:rPr>
@@ -831,7 +845,13 @@
         <w:rPr>
           <w:sz w:val="20"/>
         </w:rPr>
-        <w:t xml:space="preserve"> - wystawienie ocen</w:t>
+        <w:t>:</w:t>
+      </w:r>
+      <w:r>
+        <w:rPr>
+          <w:sz w:val="20"/>
+        </w:rPr>
+        <w:t xml:space="preserve"> wystawienie ocen</w:t>
       </w:r>
       <w:r>
         <w:rPr>
@@ -891,13 +911,7 @@
         <w:rPr>
           <w:sz w:val="20"/>
         </w:rPr>
-        <w:t xml:space="preserve"> </w:t>
-      </w:r>
-      <w:r>
-        <w:rPr>
-          <w:sz w:val="20"/>
-        </w:rPr>
-        <w:t>–</w:t>
+        <w:t>:</w:t>
       </w:r>
       <w:r>
         <w:rPr>
@@ -915,11 +929,13 @@
     <w:p>
       <w:pPr>
         <w:widowControl/>
-        <w:rPr>
-          <w:b/>
-          <w:sz w:val="20"/>
-        </w:rPr>
-      </w:pPr>
+        <w:spacing w:after="240"/>
+        <w:rPr>
+          <w:b/>
+          <w:sz w:val="20"/>
+        </w:rPr>
+      </w:pPr>
+      <w:bookmarkStart w:id="1" w:name="_Hlk529664903"/>
       <w:r>
         <w:rPr>
           <w:b/>
@@ -927,15 +943,6 @@
         </w:rPr>
         <w:t>Struktura zajęć:</w:t>
       </w:r>
-    </w:p>
-    <w:p>
-      <w:pPr>
-        <w:widowControl/>
-        <w:rPr>
-          <w:b/>
-          <w:sz w:val="20"/>
-        </w:rPr>
-      </w:pPr>
     </w:p>
     <w:p>
       <w:pPr>
@@ -1058,30 +1065,8 @@
         <w:rPr>
           <w:sz w:val="20"/>
         </w:rPr>
-        <w:t xml:space="preserve">Wprowadzenie do środowiska </w:t>
-      </w:r>
-      <w:proofErr w:type="spellStart"/>
-      <w:r>
-        <w:rPr>
-          <w:sz w:val="20"/>
-        </w:rPr>
-        <w:t>Blocky</w:t>
-      </w:r>
-      <w:proofErr w:type="spellEnd"/>
-      <w:r>
-        <w:rPr>
-          <w:sz w:val="20"/>
-        </w:rPr>
-        <w:t xml:space="preserve"> </w:t>
-      </w:r>
-      <w:proofErr w:type="spellStart"/>
-      <w:r>
-        <w:rPr>
-          <w:sz w:val="20"/>
-        </w:rPr>
-        <w:t>Code</w:t>
-      </w:r>
-      <w:proofErr w:type="spellEnd"/>
+        <w:t>Opis ćwiczenia</w:t>
+      </w:r>
     </w:p>
     <w:p>
       <w:pPr>
@@ -1103,7 +1088,7 @@
         <w:rPr>
           <w:sz w:val="20"/>
         </w:rPr>
-        <w:t>Ćwiczenia na zmiennych</w:t>
+        <w:t>Ćwiczenia z pudełkami</w:t>
       </w:r>
     </w:p>
     <w:p>
@@ -1154,6 +1139,7 @@
         <w:t>Podsumowanie lekcji</w:t>
       </w:r>
     </w:p>
+    <w:bookmarkEnd w:id="1"/>
     <w:p>
       <w:pPr>
         <w:widowControl/>
@@ -1169,11 +1155,17 @@
       <w:pPr>
         <w:pStyle w:val="Nagwek1"/>
         <w:jc w:val="center"/>
+        <w:rPr>
+          <w:rFonts w:ascii="Times New Roman" w:hAnsi="Times New Roman"/>
+        </w:rPr>
       </w:pPr>
       <w:r>
         <w:br w:type="page"/>
       </w:r>
       <w:r>
+        <w:rPr>
+          <w:rFonts w:ascii="Times New Roman" w:hAnsi="Times New Roman"/>
+        </w:rPr>
         <w:lastRenderedPageBreak/>
         <w:t>Opis przebiegu lekcji</w:t>
       </w:r>
@@ -1523,7 +1515,19 @@
               <w:rPr>
                 <w:sz w:val="20"/>
               </w:rPr>
-              <w:t>2/6</w:t>
+              <w:t>5</w:t>
+            </w:r>
+            <w:r>
+              <w:rPr>
+                <w:sz w:val="20"/>
+              </w:rPr>
+              <w:t>/</w:t>
+            </w:r>
+            <w:r>
+              <w:rPr>
+                <w:sz w:val="20"/>
+              </w:rPr>
+              <w:t>9</w:t>
             </w:r>
           </w:p>
         </w:tc>
@@ -1551,33 +1555,8 @@
                 <w:sz w:val="20"/>
                 <w:szCs w:val="20"/>
               </w:rPr>
-              <w:t xml:space="preserve">Poleca otworzyć </w:t>
-            </w:r>
-            <w:proofErr w:type="spellStart"/>
-            <w:r>
-              <w:rPr>
-                <w:sz w:val="20"/>
-                <w:szCs w:val="20"/>
-              </w:rPr>
-              <w:t>Blockly</w:t>
-            </w:r>
-            <w:proofErr w:type="spellEnd"/>
-            <w:r>
-              <w:rPr>
-                <w:sz w:val="20"/>
-                <w:szCs w:val="20"/>
-              </w:rPr>
-              <w:t xml:space="preserve"> </w:t>
-            </w:r>
-            <w:proofErr w:type="spellStart"/>
-            <w:r>
-              <w:rPr>
-                <w:sz w:val="20"/>
-                <w:szCs w:val="20"/>
-              </w:rPr>
-              <w:t>Code</w:t>
-            </w:r>
-            <w:proofErr w:type="spellEnd"/>
+              <w:t>Tłumaczy istotę działania</w:t>
+            </w:r>
           </w:p>
         </w:tc>
         <w:tc>
@@ -1604,7 +1583,7 @@
                 <w:sz w:val="20"/>
                 <w:szCs w:val="20"/>
               </w:rPr>
-              <w:t>Wykonują polecenie</w:t>
+              <w:t>Słuchają i zadają pytania</w:t>
             </w:r>
           </w:p>
         </w:tc>
@@ -1628,6 +1607,25 @@
                 <w:szCs w:val="20"/>
               </w:rPr>
             </w:pPr>
+            <w:r>
+              <w:rPr>
+                <w:color w:val="FF0000"/>
+                <w:sz w:val="20"/>
+                <w:szCs w:val="20"/>
+              </w:rPr>
+              <w:t xml:space="preserve">Prezentacja </w:t>
+            </w:r>
+            <w:r>
+              <w:rPr>
+                <w:i/>
+                <w:color w:val="FF0000"/>
+                <w:sz w:val="20"/>
+                <w:szCs w:val="20"/>
+              </w:rPr>
+              <w:t>Zmienne w pamięci - ćwiczenia</w:t>
+            </w:r>
+            <w:bookmarkStart w:id="2" w:name="_GoBack"/>
+            <w:bookmarkEnd w:id="2"/>
           </w:p>
         </w:tc>
       </w:tr>
@@ -1654,7 +1652,7 @@
               <w:rPr>
                 <w:sz w:val="20"/>
               </w:rPr>
-              <w:t>II.1</w:t>
+              <w:t>II.2</w:t>
             </w:r>
           </w:p>
         </w:tc>
@@ -1680,7 +1678,13 @@
               <w:rPr>
                 <w:sz w:val="20"/>
               </w:rPr>
-              <w:t>3/9</w:t>
+              <w:t>33</w:t>
+            </w:r>
+            <w:r>
+              <w:rPr>
+                <w:sz w:val="20"/>
+              </w:rPr>
+              <w:t>/42</w:t>
             </w:r>
           </w:p>
         </w:tc>
@@ -1708,7 +1712,7 @@
                 <w:sz w:val="20"/>
                 <w:szCs w:val="20"/>
               </w:rPr>
-              <w:t>Krótko omawia środowisko i demonstruje tworzenie zmiennych</w:t>
+              <w:t>Przeprowadza wspólnie z uczniami ćwiczenia</w:t>
             </w:r>
           </w:p>
         </w:tc>
@@ -1736,7 +1740,7 @@
                 <w:sz w:val="20"/>
                 <w:szCs w:val="20"/>
               </w:rPr>
-              <w:t>Słuchają i wykonują polecenia</w:t>
+              <w:t>Uczestniczą w ćwiczeniach i notują</w:t>
             </w:r>
           </w:p>
         </w:tc>
@@ -1760,32 +1764,6 @@
                 <w:szCs w:val="20"/>
               </w:rPr>
             </w:pPr>
-            <w:r>
-              <w:rPr>
-                <w:color w:val="FF0000"/>
-                <w:sz w:val="20"/>
-                <w:szCs w:val="20"/>
-              </w:rPr>
-              <w:t xml:space="preserve">Prezentacja „Zmienne – ćwiczenia </w:t>
-            </w:r>
-            <w:proofErr w:type="spellStart"/>
-            <w:r>
-              <w:rPr>
-                <w:color w:val="FF0000"/>
-                <w:sz w:val="20"/>
-                <w:szCs w:val="20"/>
-              </w:rPr>
-              <w:t>Blockly</w:t>
-            </w:r>
-            <w:proofErr w:type="spellEnd"/>
-            <w:r>
-              <w:rPr>
-                <w:color w:val="FF0000"/>
-                <w:sz w:val="20"/>
-                <w:szCs w:val="20"/>
-              </w:rPr>
-              <w:t>”</w:t>
-            </w:r>
           </w:p>
         </w:tc>
       </w:tr>
@@ -1812,7 +1790,7 @@
               <w:rPr>
                 <w:sz w:val="20"/>
               </w:rPr>
-              <w:t>II.2</w:t>
+              <w:t>III.1</w:t>
             </w:r>
           </w:p>
         </w:tc>
@@ -1838,7 +1816,7 @@
               <w:rPr>
                 <w:sz w:val="20"/>
               </w:rPr>
-              <w:t>33/42</w:t>
+              <w:t>3/45</w:t>
             </w:r>
           </w:p>
         </w:tc>
@@ -1866,7 +1844,7 @@
                 <w:sz w:val="20"/>
                 <w:szCs w:val="20"/>
               </w:rPr>
-              <w:t>Przeprowadza z uczniami ćwiczenia i nadzoruje ich wykonanie</w:t>
+              <w:t>Podsumowuje lekcję</w:t>
             </w:r>
           </w:p>
         </w:tc>
@@ -1894,7 +1872,7 @@
                 <w:sz w:val="20"/>
                 <w:szCs w:val="20"/>
               </w:rPr>
-              <w:t>Słuchają i wykonują ćwiczenia</w:t>
+              <w:t>Słuchają i zadają pytania</w:t>
             </w:r>
           </w:p>
         </w:tc>
@@ -1921,138 +1899,6 @@
           </w:p>
         </w:tc>
       </w:tr>
-      <w:tr>
-        <w:tc>
-          <w:tcPr>
-            <w:tcW w:w="740" w:type="dxa"/>
-            <w:tcBorders>
-              <w:top w:val="single" w:sz="2" w:space="0" w:color="000000"/>
-              <w:left w:val="single" w:sz="2" w:space="0" w:color="000000"/>
-              <w:bottom w:val="single" w:sz="2" w:space="0" w:color="000000"/>
-              <w:right w:val="single" w:sz="2" w:space="0" w:color="000000"/>
-            </w:tcBorders>
-            <w:shd w:val="clear" w:color="auto" w:fill="FFFFFF"/>
-          </w:tcPr>
-          <w:p>
-            <w:pPr>
-              <w:widowControl/>
-              <w:rPr>
-                <w:sz w:val="20"/>
-              </w:rPr>
-            </w:pPr>
-            <w:r>
-              <w:rPr>
-                <w:sz w:val="20"/>
-              </w:rPr>
-              <w:t>III.1</w:t>
-            </w:r>
-          </w:p>
-        </w:tc>
-        <w:tc>
-          <w:tcPr>
-            <w:tcW w:w="747" w:type="dxa"/>
-            <w:tcBorders>
-              <w:top w:val="single" w:sz="2" w:space="0" w:color="000000"/>
-              <w:left w:val="single" w:sz="2" w:space="0" w:color="000000"/>
-              <w:bottom w:val="single" w:sz="2" w:space="0" w:color="000000"/>
-              <w:right w:val="single" w:sz="2" w:space="0" w:color="000000"/>
-            </w:tcBorders>
-            <w:shd w:val="clear" w:color="auto" w:fill="FFFFFF"/>
-          </w:tcPr>
-          <w:p>
-            <w:pPr>
-              <w:widowControl/>
-              <w:rPr>
-                <w:sz w:val="20"/>
-              </w:rPr>
-            </w:pPr>
-            <w:r>
-              <w:rPr>
-                <w:sz w:val="20"/>
-              </w:rPr>
-              <w:t>3/45</w:t>
-            </w:r>
-          </w:p>
-        </w:tc>
-        <w:tc>
-          <w:tcPr>
-            <w:tcW w:w="2943" w:type="dxa"/>
-            <w:tcBorders>
-              <w:top w:val="single" w:sz="2" w:space="0" w:color="000000"/>
-              <w:left w:val="single" w:sz="2" w:space="0" w:color="000000"/>
-              <w:bottom w:val="single" w:sz="2" w:space="0" w:color="000000"/>
-              <w:right w:val="single" w:sz="2" w:space="0" w:color="000000"/>
-            </w:tcBorders>
-            <w:shd w:val="clear" w:color="auto" w:fill="FFFFFF"/>
-          </w:tcPr>
-          <w:p>
-            <w:pPr>
-              <w:widowControl/>
-              <w:rPr>
-                <w:sz w:val="20"/>
-                <w:szCs w:val="20"/>
-              </w:rPr>
-            </w:pPr>
-            <w:r>
-              <w:rPr>
-                <w:sz w:val="20"/>
-                <w:szCs w:val="20"/>
-              </w:rPr>
-              <w:t>Podsumowuje lekcję</w:t>
-            </w:r>
-          </w:p>
-        </w:tc>
-        <w:tc>
-          <w:tcPr>
-            <w:tcW w:w="3330" w:type="dxa"/>
-            <w:tcBorders>
-              <w:top w:val="single" w:sz="2" w:space="0" w:color="000000"/>
-              <w:left w:val="single" w:sz="2" w:space="0" w:color="000000"/>
-              <w:bottom w:val="single" w:sz="2" w:space="0" w:color="000000"/>
-              <w:right w:val="single" w:sz="2" w:space="0" w:color="000000"/>
-            </w:tcBorders>
-            <w:shd w:val="clear" w:color="auto" w:fill="FFFFFF"/>
-          </w:tcPr>
-          <w:p>
-            <w:pPr>
-              <w:widowControl/>
-              <w:rPr>
-                <w:sz w:val="20"/>
-                <w:szCs w:val="20"/>
-              </w:rPr>
-            </w:pPr>
-            <w:r>
-              <w:rPr>
-                <w:sz w:val="20"/>
-                <w:szCs w:val="20"/>
-              </w:rPr>
-              <w:t>Słuchają i zadają pytania</w:t>
-            </w:r>
-          </w:p>
-        </w:tc>
-        <w:tc>
-          <w:tcPr>
-            <w:tcW w:w="1381" w:type="dxa"/>
-            <w:tcBorders>
-              <w:top w:val="single" w:sz="2" w:space="0" w:color="000000"/>
-              <w:left w:val="single" w:sz="2" w:space="0" w:color="000000"/>
-              <w:bottom w:val="single" w:sz="2" w:space="0" w:color="000000"/>
-              <w:right w:val="single" w:sz="2" w:space="0" w:color="000000"/>
-            </w:tcBorders>
-            <w:shd w:val="clear" w:color="auto" w:fill="FFFFFF"/>
-          </w:tcPr>
-          <w:p>
-            <w:pPr>
-              <w:widowControl/>
-              <w:rPr>
-                <w:color w:val="FF0000"/>
-                <w:sz w:val="20"/>
-                <w:szCs w:val="20"/>
-              </w:rPr>
-            </w:pPr>
-          </w:p>
-        </w:tc>
-      </w:tr>
     </w:tbl>
     <w:p>
       <w:pPr>
@@ -2122,247 +1968,56 @@
         </w:numPr>
         <w:rPr>
           <w:b/>
-        </w:rPr>
-      </w:pPr>
-      <w:r>
-        <w:rPr>
-          <w:b/>
-        </w:rPr>
-        <w:t xml:space="preserve">Prezentacja </w:t>
-      </w:r>
-      <w:r>
-        <w:rPr>
-          <w:b/>
           <w:i/>
         </w:rPr>
-        <w:t>Zmienne – ćwiczenia Blockly.pptx</w:t>
+      </w:pPr>
+      <w:r>
+        <w:rPr>
+          <w:b/>
+        </w:rPr>
+        <w:t xml:space="preserve">Prezentacja ćwiczeń z </w:t>
+      </w:r>
+      <w:r>
+        <w:rPr>
+          <w:b/>
+        </w:rPr>
+        <w:t>modelem pamięci</w:t>
+      </w:r>
+      <w:r>
+        <w:rPr>
+          <w:b/>
+        </w:rPr>
+        <w:t xml:space="preserve"> – </w:t>
+      </w:r>
+      <w:r>
+        <w:rPr>
+          <w:b/>
+          <w:i/>
+        </w:rPr>
+        <w:t xml:space="preserve">Zmienne </w:t>
+      </w:r>
+      <w:r>
+        <w:rPr>
+          <w:b/>
+          <w:i/>
+        </w:rPr>
+        <w:t xml:space="preserve">w pamięci </w:t>
+      </w:r>
+      <w:r>
+        <w:rPr>
+          <w:b/>
+          <w:i/>
+        </w:rPr>
+        <w:t>– ćwiczenia.pptx</w:t>
       </w:r>
     </w:p>
     <w:p>
       <w:pPr>
         <w:widowControl/>
-        <w:numPr>
-          <w:ilvl w:val="0"/>
-          <w:numId w:val="13"/>
-        </w:numPr>
-        <w:rPr>
-          <w:b/>
-        </w:rPr>
-      </w:pPr>
-      <w:r>
-        <w:rPr>
-          <w:b/>
-        </w:rPr>
-        <w:t xml:space="preserve">Rozwiązania ćwiczeń w </w:t>
-      </w:r>
-      <w:proofErr w:type="spellStart"/>
-      <w:r>
-        <w:rPr>
-          <w:b/>
-        </w:rPr>
-        <w:t>Blockly</w:t>
-      </w:r>
-      <w:proofErr w:type="spellEnd"/>
-      <w:r>
-        <w:rPr>
-          <w:b/>
-        </w:rPr>
-        <w:t xml:space="preserve"> </w:t>
-      </w:r>
-      <w:proofErr w:type="spellStart"/>
-      <w:r>
-        <w:rPr>
-          <w:b/>
-        </w:rPr>
-        <w:t>Code</w:t>
-      </w:r>
-      <w:proofErr w:type="spellEnd"/>
-      <w:r>
-        <w:rPr>
-          <w:b/>
-        </w:rPr>
-        <w:t>:</w:t>
-      </w:r>
-    </w:p>
-    <w:p>
-      <w:pPr>
-        <w:widowControl/>
-        <w:numPr>
-          <w:ilvl w:val="1"/>
-          <w:numId w:val="13"/>
-        </w:numPr>
-        <w:rPr>
-          <w:b/>
-        </w:rPr>
-      </w:pPr>
-      <w:r>
-        <w:rPr>
-          <w:b/>
-        </w:rPr>
-        <w:t xml:space="preserve">Ćwiczenie 1: zamiana zmiennych - </w:t>
-      </w:r>
-      <w:hyperlink r:id="rId7" w:anchor="ochkhb" w:history="1">
-        <w:r>
-          <w:rPr>
-            <w:rStyle w:val="Hipercze"/>
-            <w:b/>
-          </w:rPr>
-          <w:t>https://blockly-demo.appspot.com/static/demos/code/index.html?lang=pl#ochkhb</w:t>
-        </w:r>
-      </w:hyperlink>
-    </w:p>
-    <w:p>
-      <w:pPr>
-        <w:widowControl/>
-        <w:numPr>
-          <w:ilvl w:val="1"/>
-          <w:numId w:val="13"/>
-        </w:numPr>
-        <w:rPr>
-          <w:b/>
-        </w:rPr>
-      </w:pPr>
-      <w:r>
-        <w:rPr>
-          <w:b/>
-        </w:rPr>
-        <w:t xml:space="preserve">Ćwiczenie 2: wypisanie licznika pętli - </w:t>
-      </w:r>
-      <w:hyperlink r:id="rId8" w:anchor="usvkcx" w:history="1">
-        <w:r>
-          <w:rPr>
-            <w:rStyle w:val="Hipercze"/>
-            <w:b/>
-          </w:rPr>
-          <w:t>https://blockly-demo.appspot.com/static/demos/code/index.html?lang=pl#usvkcx</w:t>
-        </w:r>
-      </w:hyperlink>
-    </w:p>
-    <w:p>
-      <w:pPr>
-        <w:widowControl/>
-        <w:numPr>
-          <w:ilvl w:val="1"/>
-          <w:numId w:val="13"/>
-        </w:numPr>
-        <w:rPr>
-          <w:b/>
-        </w:rPr>
-      </w:pPr>
-      <w:r>
-        <w:rPr>
-          <w:b/>
-        </w:rPr>
-        <w:t xml:space="preserve">Ćwiczenie 3: wypisanie podwojonej wartości licznika pętli - </w:t>
-      </w:r>
-      <w:hyperlink r:id="rId9" w:anchor="c3v2x2" w:history="1">
-        <w:r>
-          <w:rPr>
-            <w:rStyle w:val="Hipercze"/>
-            <w:b/>
-          </w:rPr>
-          <w:t>https://blockly-demo.appspot.com/static/demos/code/index.html?lang=pl#c3v2x2</w:t>
-        </w:r>
-      </w:hyperlink>
-    </w:p>
-    <w:p>
-      <w:pPr>
-        <w:widowControl/>
-        <w:numPr>
-          <w:ilvl w:val="1"/>
-          <w:numId w:val="13"/>
-        </w:numPr>
-        <w:rPr>
-          <w:b/>
-        </w:rPr>
-      </w:pPr>
-      <w:r>
-        <w:rPr>
-          <w:b/>
-        </w:rPr>
-        <w:t xml:space="preserve">Ćwiczenie 4: suma dwóch zmiennych - </w:t>
-      </w:r>
-      <w:hyperlink r:id="rId10" w:anchor="djdbsg" w:history="1">
-        <w:r>
-          <w:rPr>
-            <w:rStyle w:val="Hipercze"/>
-            <w:b/>
-          </w:rPr>
-          <w:t>https://blockly-demo.appspot.com/static/demos/code/index.html?lang=pl#djdbsg</w:t>
-        </w:r>
-      </w:hyperlink>
-    </w:p>
-    <w:p>
-      <w:pPr>
-        <w:widowControl/>
-        <w:numPr>
-          <w:ilvl w:val="1"/>
-          <w:numId w:val="13"/>
-        </w:numPr>
-        <w:rPr>
-          <w:b/>
-        </w:rPr>
-      </w:pPr>
-      <w:r>
-        <w:rPr>
-          <w:b/>
-        </w:rPr>
-        <w:t xml:space="preserve">Ćwiczenie 5: suma w pętli - </w:t>
-      </w:r>
-      <w:hyperlink r:id="rId11" w:anchor="zv4daj" w:history="1">
-        <w:r>
-          <w:rPr>
-            <w:rStyle w:val="Hipercze"/>
-            <w:b/>
-          </w:rPr>
-          <w:t>https://blockly-demo.appspot.com/static/demos/code/index.html?lang=pl#zv4daj</w:t>
-        </w:r>
-      </w:hyperlink>
-    </w:p>
-    <w:p>
-      <w:pPr>
-        <w:widowControl/>
-        <w:numPr>
-          <w:ilvl w:val="1"/>
-          <w:numId w:val="13"/>
-        </w:numPr>
-        <w:rPr>
-          <w:b/>
-        </w:rPr>
-      </w:pPr>
-      <w:r>
-        <w:rPr>
-          <w:b/>
-        </w:rPr>
-        <w:t xml:space="preserve">Ćwiczenie 6: suma w pętli ze wczytaniem - </w:t>
-      </w:r>
-      <w:hyperlink r:id="rId12" w:anchor="u6iadp" w:history="1">
-        <w:r>
-          <w:rPr>
-            <w:rStyle w:val="Hipercze"/>
-            <w:b/>
-          </w:rPr>
-          <w:t>https://blockly-demo.appspot.com/static/demos/code/index.html?lang=pl#u6iadp</w:t>
-        </w:r>
-      </w:hyperlink>
-    </w:p>
-    <w:p>
-      <w:pPr>
-        <w:widowControl/>
-        <w:rPr>
-          <w:b/>
-        </w:rPr>
-      </w:pPr>
-    </w:p>
-    <w:p>
-      <w:pPr>
-        <w:widowControl/>
-        <w:rPr>
-          <w:b/>
-        </w:rPr>
-      </w:pPr>
-      <w:bookmarkStart w:id="0" w:name="_GoBack"/>
-      <w:bookmarkEnd w:id="0"/>
+        <w:rPr>
+          <w:b/>
+        </w:rPr>
+      </w:pPr>
     </w:p>
     <w:sectPr>
       <w:type w:val="continuous"/>
@@ -2774,7 +2429,7 @@
         <w:rFonts w:hint="default"/>
       </w:rPr>
     </w:lvl>
-    <w:lvl w:ilvl="1" w:tplc="04150019">
+    <w:lvl w:ilvl="1" w:tplc="04150019" w:tentative="1">
       <w:start w:val="1"/>
       <w:numFmt w:val="lowerLetter"/>
       <w:lvlText w:val="%2."/>
@@ -3438,7 +3093,7 @@
     </w:rPrDefault>
     <w:pPrDefault/>
   </w:docDefaults>
-  <w:latentStyles w:defLockedState="0" w:defUIPriority="99" w:defSemiHidden="0" w:defUnhideWhenUsed="0" w:defQFormat="0" w:count="375">
+  <w:latentStyles w:defLockedState="0" w:defUIPriority="99" w:defSemiHidden="0" w:defUnhideWhenUsed="0" w:defQFormat="0" w:count="376">
     <w:lsdException w:name="Normal" w:qFormat="1"/>
     <w:lsdException w:name="heading 1" w:uiPriority="9" w:qFormat="1"/>
     <w:lsdException w:name="heading 2" w:semiHidden="1" w:uiPriority="9" w:unhideWhenUsed="1" w:qFormat="1"/>
@@ -3544,7 +3199,6 @@
     <w:lsdException w:name="HTML Sample" w:semiHidden="1" w:unhideWhenUsed="1"/>
     <w:lsdException w:name="HTML Typewriter" w:semiHidden="1" w:unhideWhenUsed="1"/>
     <w:lsdException w:name="HTML Variable" w:semiHidden="1" w:unhideWhenUsed="1"/>
-    <w:lsdException w:name="Normal Table" w:semiHidden="1" w:unhideWhenUsed="1"/>
     <w:lsdException w:name="annotation subject" w:semiHidden="1" w:unhideWhenUsed="1"/>
     <w:lsdException w:name="No List" w:semiHidden="1" w:unhideWhenUsed="1"/>
     <w:lsdException w:name="Outline List 1" w:semiHidden="1" w:unhideWhenUsed="1"/>
@@ -3591,10 +3245,8 @@
     <w:lsdException w:name="Table Subtle 2" w:semiHidden="1" w:unhideWhenUsed="1"/>
     <w:lsdException w:name="Table Web 1" w:semiHidden="1" w:unhideWhenUsed="1"/>
     <w:lsdException w:name="Table Web 2" w:semiHidden="1" w:unhideWhenUsed="1"/>
-    <w:lsdException w:name="Table Web 3" w:semiHidden="1" w:unhideWhenUsed="1"/>
     <w:lsdException w:name="Balloon Text" w:semiHidden="1" w:unhideWhenUsed="1"/>
     <w:lsdException w:name="Table Grid" w:uiPriority="59"/>
-    <w:lsdException w:name="Table Theme" w:semiHidden="1" w:unhideWhenUsed="1"/>
     <w:lsdException w:name="Placeholder Text" w:semiHidden="1"/>
     <w:lsdException w:name="No Spacing" w:uiPriority="1" w:qFormat="1"/>
     <w:lsdException w:name="Light Shading" w:uiPriority="60"/>
@@ -3814,6 +3466,7 @@
     <w:lsdException w:name="Smart Hyperlink" w:semiHidden="1" w:unhideWhenUsed="1"/>
     <w:lsdException w:name="Hashtag" w:semiHidden="1" w:unhideWhenUsed="1"/>
     <w:lsdException w:name="Unresolved Mention" w:semiHidden="1" w:unhideWhenUsed="1"/>
+    <w:lsdException w:name="Smart Link" w:semiHidden="1" w:unhideWhenUsed="1"/>
   </w:latentStyles>
   <w:style w:type="paragraph" w:default="1" w:styleId="Normalny">
     <w:name w:val="Normal"/>
@@ -4503,17 +4156,6 @@
       <w:kern w:val="32"/>
       <w:sz w:val="32"/>
       <w:szCs w:val="32"/>
-    </w:rPr>
-  </w:style>
-  <w:style w:type="character" w:styleId="Nierozpoznanawzmianka">
-    <w:name w:val="Unresolved Mention"/>
-    <w:uiPriority w:val="99"/>
-    <w:semiHidden/>
-    <w:unhideWhenUsed/>
-    <w:rsid w:val="003D5F60"/>
-    <w:rPr>
-      <w:color w:val="605E5C"/>
-      <w:shd w:val="clear" w:color="auto" w:fill="E1DFDD"/>
     </w:rPr>
   </w:style>
 </w:styles>

</xml_diff>

<commit_message>
Dodano nowy plik do konspektu
</commit_message>
<xml_diff>
--- a/Wprowadzenie do zmiennych/II. Wprowadzenie do zmiennych/2-wpr-do-zm.docx
+++ b/Wprowadzenie do zmiennych/II. Wprowadzenie do zmiennych/2-wpr-do-zm.docx
@@ -1624,8 +1624,6 @@
               </w:rPr>
               <w:t>Zmienne w pamięci - ćwiczenia</w:t>
             </w:r>
-            <w:bookmarkStart w:id="2" w:name="_GoBack"/>
-            <w:bookmarkEnd w:id="2"/>
           </w:p>
         </w:tc>
       </w:tr>
@@ -2010,6 +2008,34 @@
         </w:rPr>
         <w:t>– ćwiczenia.pptx</w:t>
       </w:r>
+    </w:p>
+    <w:p>
+      <w:pPr>
+        <w:widowControl/>
+        <w:numPr>
+          <w:ilvl w:val="0"/>
+          <w:numId w:val="13"/>
+        </w:numPr>
+        <w:rPr>
+          <w:b/>
+          <w:i/>
+        </w:rPr>
+      </w:pPr>
+      <w:r>
+        <w:rPr>
+          <w:b/>
+        </w:rPr>
+        <w:t>Opis ćwiczenia –</w:t>
+      </w:r>
+      <w:r>
+        <w:rPr>
+          <w:b/>
+          <w:i/>
+        </w:rPr>
+        <w:t xml:space="preserve"> Opis ćwiczenia.docx</w:t>
+      </w:r>
+      <w:bookmarkStart w:id="2" w:name="_GoBack"/>
+      <w:bookmarkEnd w:id="2"/>
     </w:p>
     <w:p>
       <w:pPr>
@@ -3199,6 +3225,7 @@
     <w:lsdException w:name="HTML Sample" w:semiHidden="1" w:unhideWhenUsed="1"/>
     <w:lsdException w:name="HTML Typewriter" w:semiHidden="1" w:unhideWhenUsed="1"/>
     <w:lsdException w:name="HTML Variable" w:semiHidden="1" w:unhideWhenUsed="1"/>
+    <w:lsdException w:name="Normal Table" w:semiHidden="1" w:unhideWhenUsed="1"/>
     <w:lsdException w:name="annotation subject" w:semiHidden="1" w:unhideWhenUsed="1"/>
     <w:lsdException w:name="No List" w:semiHidden="1" w:unhideWhenUsed="1"/>
     <w:lsdException w:name="Outline List 1" w:semiHidden="1" w:unhideWhenUsed="1"/>
@@ -3245,8 +3272,10 @@
     <w:lsdException w:name="Table Subtle 2" w:semiHidden="1" w:unhideWhenUsed="1"/>
     <w:lsdException w:name="Table Web 1" w:semiHidden="1" w:unhideWhenUsed="1"/>
     <w:lsdException w:name="Table Web 2" w:semiHidden="1" w:unhideWhenUsed="1"/>
+    <w:lsdException w:name="Table Web 3" w:semiHidden="1" w:unhideWhenUsed="1"/>
     <w:lsdException w:name="Balloon Text" w:semiHidden="1" w:unhideWhenUsed="1"/>
     <w:lsdException w:name="Table Grid" w:uiPriority="59"/>
+    <w:lsdException w:name="Table Theme" w:semiHidden="1" w:unhideWhenUsed="1"/>
     <w:lsdException w:name="Placeholder Text" w:semiHidden="1"/>
     <w:lsdException w:name="No Spacing" w:uiPriority="1" w:qFormat="1"/>
     <w:lsdException w:name="Light Shading" w:uiPriority="60"/>

</xml_diff>